<commit_message>
reduce_slicer is already working
</commit_message>
<xml_diff>
--- a/research/learning+writeUp/writeUp/Summary of THid.docx
+++ b/research/learning+writeUp/writeUp/Summary of THid.docx
@@ -1,6 +1,6 @@
 
 <file path=word/document.xml><?xml version="1.0" encoding="utf-8"?>
-<w:document xmlns:wpc="http://schemas.microsoft.com/office/word/2010/wordprocessingCanvas" xmlns:cx="http://schemas.microsoft.com/office/drawing/2014/chartex" xmlns:cx1="http://schemas.microsoft.com/office/drawing/2015/9/8/chartex" xmlns:cx2="http://schemas.microsoft.com/office/drawing/2015/10/21/chartex" xmlns:cx3="http://schemas.microsoft.com/office/drawing/2016/5/9/chartex" xmlns:cx4="http://schemas.microsoft.com/office/drawing/2016/5/10/chartex" xmlns:cx5="http://schemas.microsoft.com/office/drawing/2016/5/11/chartex" xmlns:cx6="http://schemas.microsoft.com/office/drawing/2016/5/12/chartex" xmlns:cx7="http://schemas.microsoft.com/office/drawing/2016/5/13/chartex" xmlns:cx8="http://schemas.microsoft.com/office/drawing/2016/5/14/chartex" xmlns:mc="http://schemas.openxmlformats.org/markup-compatibility/2006" xmlns:aink="http://schemas.microsoft.com/office/drawing/2016/ink" xmlns:am3d="http://schemas.microsoft.com/office/drawing/2017/model3d" xmlns:o="urn:schemas-microsoft-com:office:office" xmlns:r="http://schemas.openxmlformats.org/officeDocument/2006/relationships" xmlns:m="http://schemas.openxmlformats.org/officeDocument/2006/math" xmlns:v="urn:schemas-microsoft-com:vml" xmlns:wp14="http://schemas.microsoft.com/office/word/2010/wordprocessingDrawing" xmlns:wp="http://schemas.openxmlformats.org/drawingml/2006/wordprocessingDrawing" xmlns:w10="urn:schemas-microsoft-com:office:word" xmlns:w="http://schemas.openxmlformats.org/wordprocessingml/2006/main" xmlns:w14="http://schemas.microsoft.com/office/word/2010/wordml" xmlns:w15="http://schemas.microsoft.com/office/word/2012/wordml" xmlns:w16cex="http://schemas.microsoft.com/office/word/2018/wordml/cex" xmlns:w16cid="http://schemas.microsoft.com/office/word/2016/wordml/cid" xmlns:w16="http://schemas.microsoft.com/office/word/2018/wordml" xmlns:w16se="http://schemas.microsoft.com/office/word/2015/wordml/symex" xmlns:wpg="http://schemas.microsoft.com/office/word/2010/wordprocessingGroup" xmlns:wpi="http://schemas.microsoft.com/office/word/2010/wordprocessingInk" xmlns:wne="http://schemas.microsoft.com/office/word/2006/wordml" xmlns:wps="http://schemas.microsoft.com/office/word/2010/wordprocessingShape" mc:Ignorable="w14 w15 w16se w16cid w16 w16cex wp14">
+<w:document xmlns:wpc="http://schemas.microsoft.com/office/word/2010/wordprocessingCanvas" xmlns:cx="http://schemas.microsoft.com/office/drawing/2014/chartex" xmlns:cx1="http://schemas.microsoft.com/office/drawing/2015/9/8/chartex" xmlns:cx2="http://schemas.microsoft.com/office/drawing/2015/10/21/chartex" xmlns:cx3="http://schemas.microsoft.com/office/drawing/2016/5/9/chartex" xmlns:cx4="http://schemas.microsoft.com/office/drawing/2016/5/10/chartex" xmlns:cx5="http://schemas.microsoft.com/office/drawing/2016/5/11/chartex" xmlns:cx6="http://schemas.microsoft.com/office/drawing/2016/5/12/chartex" xmlns:cx7="http://schemas.microsoft.com/office/drawing/2016/5/13/chartex" xmlns:cx8="http://schemas.microsoft.com/office/drawing/2016/5/14/chartex" xmlns:mc="http://schemas.openxmlformats.org/markup-compatibility/2006" xmlns:aink="http://schemas.microsoft.com/office/drawing/2016/ink" xmlns:am3d="http://schemas.microsoft.com/office/drawing/2017/model3d" xmlns:o="urn:schemas-microsoft-com:office:office" xmlns:r="http://schemas.openxmlformats.org/officeDocument/2006/relationships" xmlns:m="http://schemas.openxmlformats.org/officeDocument/2006/math" xmlns:v="urn:schemas-microsoft-com:vml" xmlns:wp14="http://schemas.microsoft.com/office/word/2010/wordprocessingDrawing" xmlns:wp="http://schemas.openxmlformats.org/drawingml/2006/wordprocessingDrawing" xmlns:w10="urn:schemas-microsoft-com:office:word" xmlns:w="http://schemas.openxmlformats.org/wordprocessingml/2006/main" xmlns:w14="http://schemas.microsoft.com/office/word/2010/wordml" xmlns:w15="http://schemas.microsoft.com/office/word/2012/wordml" xmlns:w16cex="http://schemas.microsoft.com/office/word/2018/wordml/cex" xmlns:w16cid="http://schemas.microsoft.com/office/word/2016/wordml/cid" xmlns:w16="http://schemas.microsoft.com/office/word/2018/wordml" xmlns:w16sdtdh="http://schemas.microsoft.com/office/word/2020/wordml/sdtdatahash" xmlns:w16se="http://schemas.microsoft.com/office/word/2015/wordml/symex" xmlns:wpg="http://schemas.microsoft.com/office/word/2010/wordprocessingGroup" xmlns:wpi="http://schemas.microsoft.com/office/word/2010/wordprocessingInk" xmlns:wne="http://schemas.microsoft.com/office/word/2006/wordml" xmlns:wps="http://schemas.microsoft.com/office/word/2010/wordprocessingShape" mc:Ignorable="w14 w15 w16se w16cid w16 w16cex w16sdtdh wp14">
   <w:body>
     <w:p>
       <w:r>
@@ -1192,10 +1192,18 @@
         </w:rPr>
       </w:pPr>
       <w:r>
-        <w:t xml:space="preserve">Assume to be at step where these three values have been set already. All the pixels of a given order are mapped to wavelengths using an initial guess. The initial guess are the coefficients </w:t>
-      </w:r>
-      <w:r>
-        <w:t xml:space="preserve"> of the  </w:t>
+        <w:t xml:space="preserve">Assume to be at step where these three values have been set already. All the pixels of a given order are mapped to wavelengths using an initial guess. The initial guess are the </w:t>
+      </w:r>
+      <w:proofErr w:type="gramStart"/>
+      <w:r>
+        <w:t xml:space="preserve">coefficients </w:t>
+      </w:r>
+      <w:r>
+        <w:t xml:space="preserve"> of</w:t>
+      </w:r>
+      <w:proofErr w:type="gramEnd"/>
+      <w:r>
+        <w:t xml:space="preserve"> the  </w:t>
       </w:r>
       <w:r>
         <w:t xml:space="preserve">polynomial </w:t>
@@ -1205,7 +1213,13 @@
           <w:rPr>
             <w:rFonts w:ascii="Cambria Math" w:hAnsi="Cambria Math"/>
           </w:rPr>
-          <m:t>z=</m:t>
+          <m:t>λ</m:t>
+        </m:r>
+        <m:r>
+          <w:rPr>
+            <w:rFonts w:ascii="Cambria Math" w:hAnsi="Cambria Math"/>
+          </w:rPr>
+          <m:t>=</m:t>
         </m:r>
         <m:sSup>
           <m:sSupPr>
@@ -1538,8 +1552,28 @@
         <w:rPr>
           <w:rFonts w:eastAsiaTheme="minorEastAsia"/>
         </w:rPr>
-        <w:t>” only those within [</w:t>
-      </w:r>
+        <w:t>” only those within [w</w:t>
+      </w:r>
+      <w:r>
+        <w:rPr>
+          <w:rFonts w:eastAsiaTheme="minorEastAsia"/>
+          <w:vertAlign w:val="subscript"/>
+        </w:rPr>
+        <w:t>o</w:t>
+      </w:r>
+      <w:r>
+        <w:rPr>
+          <w:rFonts w:eastAsiaTheme="minorEastAsia"/>
+        </w:rPr>
+        <w:t>,</w:t>
+      </w:r>
+      <w:r>
+        <w:rPr>
+          <w:rFonts w:eastAsiaTheme="minorEastAsia"/>
+        </w:rPr>
+        <w:t xml:space="preserve"> </w:t>
+      </w:r>
+      <w:proofErr w:type="spellStart"/>
       <w:r>
         <w:rPr>
           <w:rFonts w:eastAsiaTheme="minorEastAsia"/>
@@ -1551,88 +1585,56 @@
           <w:rFonts w:eastAsiaTheme="minorEastAsia"/>
           <w:vertAlign w:val="subscript"/>
         </w:rPr>
-        <w:t>o</w:t>
-      </w:r>
-      <w:r>
-        <w:rPr>
-          <w:rFonts w:eastAsiaTheme="minorEastAsia"/>
-        </w:rPr>
-        <w:t>,</w:t>
-      </w:r>
+        <w:t>f</w:t>
+      </w:r>
+      <w:proofErr w:type="spellEnd"/>
+      <w:r>
+        <w:rPr>
+          <w:rFonts w:eastAsiaTheme="minorEastAsia"/>
+        </w:rPr>
+        <w:t xml:space="preserve">] are being used. For every wavelength </w:t>
+      </w:r>
+      <w:proofErr w:type="spellStart"/>
+      <w:r>
+        <w:rPr>
+          <w:rFonts w:eastAsiaTheme="minorEastAsia"/>
+        </w:rPr>
+        <w:t>w</w:t>
+      </w:r>
+      <w:r>
+        <w:rPr>
+          <w:rFonts w:eastAsiaTheme="minorEastAsia"/>
+          <w:vertAlign w:val="subscript"/>
+        </w:rPr>
+        <w:t>i</w:t>
+      </w:r>
+      <w:proofErr w:type="spellEnd"/>
+      <w:r>
+        <w:rPr>
+          <w:rFonts w:eastAsiaTheme="minorEastAsia"/>
+        </w:rPr>
+        <w:t xml:space="preserve"> for some </w:t>
+      </w:r>
+      <w:proofErr w:type="spellStart"/>
+      <w:r>
+        <w:rPr>
+          <w:rFonts w:eastAsiaTheme="minorEastAsia"/>
+        </w:rPr>
+        <w:t>i</w:t>
+      </w:r>
+      <w:proofErr w:type="spellEnd"/>
       <w:r>
         <w:rPr>
           <w:rFonts w:eastAsiaTheme="minorEastAsia"/>
         </w:rPr>
         <w:t xml:space="preserve"> </w:t>
       </w:r>
-      <w:proofErr w:type="spellStart"/>
-      <w:r>
-        <w:rPr>
-          <w:rFonts w:eastAsiaTheme="minorEastAsia"/>
-        </w:rPr>
-        <w:t>w</w:t>
-      </w:r>
-      <w:r>
-        <w:rPr>
-          <w:rFonts w:eastAsiaTheme="minorEastAsia"/>
-          <w:vertAlign w:val="subscript"/>
-        </w:rPr>
-        <w:t>f</w:t>
-      </w:r>
-      <w:proofErr w:type="spellEnd"/>
-      <w:r>
-        <w:rPr>
-          <w:rFonts w:eastAsiaTheme="minorEastAsia"/>
-        </w:rPr>
-        <w:t xml:space="preserve">] are being used. For every wavelength </w:t>
-      </w:r>
-      <w:proofErr w:type="spellStart"/>
-      <w:r>
-        <w:rPr>
-          <w:rFonts w:eastAsiaTheme="minorEastAsia"/>
-        </w:rPr>
-        <w:t>w</w:t>
-      </w:r>
-      <w:r>
-        <w:rPr>
-          <w:rFonts w:eastAsiaTheme="minorEastAsia"/>
-          <w:vertAlign w:val="subscript"/>
-        </w:rPr>
-        <w:t>i</w:t>
-      </w:r>
-      <w:proofErr w:type="spellEnd"/>
-      <w:r>
-        <w:rPr>
-          <w:rFonts w:eastAsiaTheme="minorEastAsia"/>
-        </w:rPr>
-        <w:t xml:space="preserve"> for some </w:t>
-      </w:r>
-      <w:proofErr w:type="spellStart"/>
-      <w:r>
-        <w:rPr>
-          <w:rFonts w:eastAsiaTheme="minorEastAsia"/>
-        </w:rPr>
-        <w:t>i</w:t>
-      </w:r>
-      <w:proofErr w:type="spellEnd"/>
-      <w:r>
-        <w:rPr>
-          <w:rFonts w:eastAsiaTheme="minorEastAsia"/>
-        </w:rPr>
-        <w:t xml:space="preserve"> </w:t>
-      </w:r>
       <w:proofErr w:type="gramStart"/>
       <w:r>
         <w:rPr>
           <w:rFonts w:eastAsiaTheme="minorEastAsia"/>
         </w:rPr>
-        <w:t xml:space="preserve">within </w:t>
-      </w:r>
-      <w:r>
-        <w:rPr>
-          <w:rFonts w:eastAsiaTheme="minorEastAsia"/>
-        </w:rPr>
-        <w:t xml:space="preserve"> [</w:t>
+        <w:t>within  [</w:t>
       </w:r>
       <w:proofErr w:type="gramEnd"/>
       <w:r>
@@ -1693,10 +1695,7 @@
       <w:proofErr w:type="spellStart"/>
       <w:proofErr w:type="gramStart"/>
       <w:r>
-        <w:t>a</w:t>
-      </w:r>
-      <w:r>
-        <w:t>win</w:t>
+        <w:t>awin</w:t>
       </w:r>
       <w:proofErr w:type="spellEnd"/>
       <w:r>
@@ -1704,10 +1703,7 @@
       </w:r>
       <w:proofErr w:type="gramEnd"/>
       <w:r>
-        <w:t xml:space="preserve">  </w:t>
-      </w:r>
-      <w:r>
-        <w:t>half width of fit window [pixel]</w:t>
+        <w:t xml:space="preserve">  half width of fit window [pixel]</w:t>
       </w:r>
     </w:p>
     <w:p>
@@ -1734,10 +1730,7 @@
       </w:r>
       <w:proofErr w:type="gramEnd"/>
       <w:r>
-        <w:t xml:space="preserve"> </w:t>
-      </w:r>
-      <w:r>
-        <w:t>maximum allowed residual [pixel]</w:t>
+        <w:t xml:space="preserve"> maximum allowed residual [pixel]</w:t>
       </w:r>
     </w:p>
     <w:p>
@@ -1759,13 +1752,7 @@
       </w:r>
       <w:proofErr w:type="gramEnd"/>
       <w:r>
-        <w:t xml:space="preserve"> </w:t>
-      </w:r>
-      <w:r>
-        <w:t>minimum amplitude</w:t>
-      </w:r>
-      <w:r>
-        <w:t xml:space="preserve"> </w:t>
+        <w:t xml:space="preserve"> minimum amplitude </w:t>
       </w:r>
       <w:r>
         <w:t>[ADU]</w:t>
@@ -1829,7 +1816,7 @@
 </file>
 
 <file path=word/numbering.xml><?xml version="1.0" encoding="utf-8"?>
-<w:numbering xmlns:wpc="http://schemas.microsoft.com/office/word/2010/wordprocessingCanvas" xmlns:cx="http://schemas.microsoft.com/office/drawing/2014/chartex" xmlns:cx1="http://schemas.microsoft.com/office/drawing/2015/9/8/chartex" xmlns:cx2="http://schemas.microsoft.com/office/drawing/2015/10/21/chartex" xmlns:cx3="http://schemas.microsoft.com/office/drawing/2016/5/9/chartex" xmlns:cx4="http://schemas.microsoft.com/office/drawing/2016/5/10/chartex" xmlns:cx5="http://schemas.microsoft.com/office/drawing/2016/5/11/chartex" xmlns:cx6="http://schemas.microsoft.com/office/drawing/2016/5/12/chartex" xmlns:cx7="http://schemas.microsoft.com/office/drawing/2016/5/13/chartex" xmlns:cx8="http://schemas.microsoft.com/office/drawing/2016/5/14/chartex" xmlns:mc="http://schemas.openxmlformats.org/markup-compatibility/2006" xmlns:aink="http://schemas.microsoft.com/office/drawing/2016/ink" xmlns:am3d="http://schemas.microsoft.com/office/drawing/2017/model3d" xmlns:o="urn:schemas-microsoft-com:office:office" xmlns:r="http://schemas.openxmlformats.org/officeDocument/2006/relationships" xmlns:m="http://schemas.openxmlformats.org/officeDocument/2006/math" xmlns:v="urn:schemas-microsoft-com:vml" xmlns:wp14="http://schemas.microsoft.com/office/word/2010/wordprocessingDrawing" xmlns:wp="http://schemas.openxmlformats.org/drawingml/2006/wordprocessingDrawing" xmlns:w10="urn:schemas-microsoft-com:office:word" xmlns:w="http://schemas.openxmlformats.org/wordprocessingml/2006/main" xmlns:w14="http://schemas.microsoft.com/office/word/2010/wordml" xmlns:w15="http://schemas.microsoft.com/office/word/2012/wordml" xmlns:w16cex="http://schemas.microsoft.com/office/word/2018/wordml/cex" xmlns:w16cid="http://schemas.microsoft.com/office/word/2016/wordml/cid" xmlns:w16="http://schemas.microsoft.com/office/word/2018/wordml" xmlns:w16se="http://schemas.microsoft.com/office/word/2015/wordml/symex" xmlns:wpg="http://schemas.microsoft.com/office/word/2010/wordprocessingGroup" xmlns:wpi="http://schemas.microsoft.com/office/word/2010/wordprocessingInk" xmlns:wne="http://schemas.microsoft.com/office/word/2006/wordml" xmlns:wps="http://schemas.microsoft.com/office/word/2010/wordprocessingShape" mc:Ignorable="w14 w15 w16se w16cid w16 w16cex wp14">
+<w:numbering xmlns:wpc="http://schemas.microsoft.com/office/word/2010/wordprocessingCanvas" xmlns:cx="http://schemas.microsoft.com/office/drawing/2014/chartex" xmlns:cx1="http://schemas.microsoft.com/office/drawing/2015/9/8/chartex" xmlns:cx2="http://schemas.microsoft.com/office/drawing/2015/10/21/chartex" xmlns:cx3="http://schemas.microsoft.com/office/drawing/2016/5/9/chartex" xmlns:cx4="http://schemas.microsoft.com/office/drawing/2016/5/10/chartex" xmlns:cx5="http://schemas.microsoft.com/office/drawing/2016/5/11/chartex" xmlns:cx6="http://schemas.microsoft.com/office/drawing/2016/5/12/chartex" xmlns:cx7="http://schemas.microsoft.com/office/drawing/2016/5/13/chartex" xmlns:cx8="http://schemas.microsoft.com/office/drawing/2016/5/14/chartex" xmlns:mc="http://schemas.openxmlformats.org/markup-compatibility/2006" xmlns:aink="http://schemas.microsoft.com/office/drawing/2016/ink" xmlns:am3d="http://schemas.microsoft.com/office/drawing/2017/model3d" xmlns:o="urn:schemas-microsoft-com:office:office" xmlns:r="http://schemas.openxmlformats.org/officeDocument/2006/relationships" xmlns:m="http://schemas.openxmlformats.org/officeDocument/2006/math" xmlns:v="urn:schemas-microsoft-com:vml" xmlns:wp14="http://schemas.microsoft.com/office/word/2010/wordprocessingDrawing" xmlns:wp="http://schemas.openxmlformats.org/drawingml/2006/wordprocessingDrawing" xmlns:w10="urn:schemas-microsoft-com:office:word" xmlns:w="http://schemas.openxmlformats.org/wordprocessingml/2006/main" xmlns:w14="http://schemas.microsoft.com/office/word/2010/wordml" xmlns:w15="http://schemas.microsoft.com/office/word/2012/wordml" xmlns:w16cex="http://schemas.microsoft.com/office/word/2018/wordml/cex" xmlns:w16cid="http://schemas.microsoft.com/office/word/2016/wordml/cid" xmlns:w16="http://schemas.microsoft.com/office/word/2018/wordml" xmlns:w16sdtdh="http://schemas.microsoft.com/office/word/2020/wordml/sdtdatahash" xmlns:w16se="http://schemas.microsoft.com/office/word/2015/wordml/symex" xmlns:wpg="http://schemas.microsoft.com/office/word/2010/wordprocessingGroup" xmlns:wpi="http://schemas.microsoft.com/office/word/2010/wordprocessingInk" xmlns:wne="http://schemas.microsoft.com/office/word/2006/wordml" xmlns:wps="http://schemas.microsoft.com/office/word/2010/wordprocessingShape" mc:Ignorable="w14 w15 w16se w16cid w16 w16cex w16sdtdh wp14">
   <w:abstractNum w:abstractNumId="0" w15:restartNumberingAfterBreak="0">
     <w:nsid w:val="39F53DF9"/>
     <w:multiLevelType w:val="hybridMultilevel"/>
@@ -2227,7 +2214,7 @@
 </file>
 
 <file path=word/styles.xml><?xml version="1.0" encoding="utf-8"?>
-<w:styles xmlns:mc="http://schemas.openxmlformats.org/markup-compatibility/2006" xmlns:r="http://schemas.openxmlformats.org/officeDocument/2006/relationships" xmlns:w="http://schemas.openxmlformats.org/wordprocessingml/2006/main" xmlns:w14="http://schemas.microsoft.com/office/word/2010/wordml" xmlns:w15="http://schemas.microsoft.com/office/word/2012/wordml" xmlns:w16cex="http://schemas.microsoft.com/office/word/2018/wordml/cex" xmlns:w16cid="http://schemas.microsoft.com/office/word/2016/wordml/cid" xmlns:w16="http://schemas.microsoft.com/office/word/2018/wordml" xmlns:w16se="http://schemas.microsoft.com/office/word/2015/wordml/symex" mc:Ignorable="w14 w15 w16se w16cid w16 w16cex">
+<w:styles xmlns:mc="http://schemas.openxmlformats.org/markup-compatibility/2006" xmlns:r="http://schemas.openxmlformats.org/officeDocument/2006/relationships" xmlns:w="http://schemas.openxmlformats.org/wordprocessingml/2006/main" xmlns:w14="http://schemas.microsoft.com/office/word/2010/wordml" xmlns:w15="http://schemas.microsoft.com/office/word/2012/wordml" xmlns:w16cex="http://schemas.microsoft.com/office/word/2018/wordml/cex" xmlns:w16cid="http://schemas.microsoft.com/office/word/2016/wordml/cid" xmlns:w16="http://schemas.microsoft.com/office/word/2018/wordml" xmlns:w16sdtdh="http://schemas.microsoft.com/office/word/2020/wordml/sdtdatahash" xmlns:w16se="http://schemas.microsoft.com/office/word/2015/wordml/symex" mc:Ignorable="w14 w15 w16se w16cid w16 w16cex w16sdtdh">
   <w:docDefaults>
     <w:rPrDefault>
       <w:rPr>

</xml_diff>